<commit_message>
nop bai ngay 1 -3
</commit_message>
<xml_diff>
--- a/module1/ss3_mo_ta_thuat_toan_pseudo_code_and_flowchart/bai_tap/Mo_Ta_Thuat_Toan_Co_Cau_Truc_Dieu_Kien.docx
+++ b/module1/ss3_mo_ta_thuat_toan_pseudo_code_and_flowchart/bai_tap/Mo_Ta_Thuat_Toan_Co_Cau_Truc_Dieu_Kien.docx
@@ -947,8 +947,6 @@
           <w:lang w:val="en-US"/>
         </w:rPr>
       </w:pPr>
-      <w:bookmarkStart w:id="0" w:name="_GoBack"/>
-      <w:bookmarkEnd w:id="0"/>
     </w:p>
     <w:p>
       <w:pPr>
@@ -980,25 +978,7 @@
     <w:p>
       <w:pPr>
         <w:spacing w:after="0"/>
-        <w:ind w:firstLine="810"/>
-        <w:rPr>
-          <w:rFonts w:ascii="Times New Roman" w:hAnsi="Times New Roman" w:cs="Times New Roman"/>
-          <w:lang w:val="en-US"/>
-        </w:rPr>
-      </w:pPr>
-    </w:p>
-    <w:p>
-      <w:pPr>
-        <w:spacing w:after="0"/>
-        <w:ind w:firstLine="540"/>
-        <w:rPr>
-          <w:rFonts w:ascii="Times New Roman" w:hAnsi="Times New Roman" w:cs="Times New Roman"/>
-          <w:lang w:val="en-US"/>
-        </w:rPr>
-      </w:pPr>
-    </w:p>
-    <w:p>
-      <w:pPr>
+        <w:ind w:firstLine="1080"/>
         <w:rPr>
           <w:rFonts w:ascii="Times New Roman" w:hAnsi="Times New Roman" w:cs="Times New Roman"/>
           <w:lang w:val="en-US"/>
@@ -1012,9 +992,9 @@
         </w:rPr>
         <w:drawing>
           <wp:inline distT="0" distB="0" distL="0" distR="0">
-            <wp:extent cx="5943600" cy="3888740"/>
-            <wp:effectExtent l="0" t="0" r="0" b="0"/>
-            <wp:docPr id="2" name="Picture 2"/>
+            <wp:extent cx="3505200" cy="7915275"/>
+            <wp:effectExtent l="0" t="0" r="0" b="9525"/>
+            <wp:docPr id="4" name="Picture 4"/>
             <wp:cNvGraphicFramePr>
               <a:graphicFrameLocks xmlns:a="http://schemas.openxmlformats.org/drawingml/2006/main" noChangeAspect="1"/>
             </wp:cNvGraphicFramePr>
@@ -1040,7 +1020,7 @@
                   <pic:spPr>
                     <a:xfrm>
                       <a:off x="0" y="0"/>
-                      <a:ext cx="5943600" cy="3888740"/>
+                      <a:ext cx="3505200" cy="7915275"/>
                     </a:xfrm>
                     <a:prstGeom prst="rect">
                       <a:avLst/>
@@ -1052,6 +1032,8 @@
           </wp:inline>
         </w:drawing>
       </w:r>
+      <w:bookmarkStart w:id="0" w:name="_GoBack"/>
+      <w:bookmarkEnd w:id="0"/>
     </w:p>
     <w:sectPr>
       <w:pgSz w:w="12240" w:h="15840"/>

</xml_diff>

<commit_message>
reup bai tap 3-1
</commit_message>
<xml_diff>
--- a/module1/ss3_mo_ta_thuat_toan_pseudo_code_and_flowchart/bai_tap/Mo_Ta_Thuat_Toan_Co_Cau_Truc_Dieu_Kien.docx
+++ b/module1/ss3_mo_ta_thuat_toan_pseudo_code_and_flowchart/bai_tap/Mo_Ta_Thuat_Toan_Co_Cau_Truc_Dieu_Kien.docx
@@ -368,7 +368,7 @@
           <w:rFonts w:ascii="Times New Roman" w:hAnsi="Times New Roman" w:cs="Times New Roman"/>
           <w:lang w:val="en-US"/>
         </w:rPr>
-        <w:t xml:space="preserve"> &gt;= 60 AND diem &lt; 75 THEN</w:t>
+        <w:t xml:space="preserve"> &gt;= 60 THEN</w:t>
       </w:r>
     </w:p>
     <w:p>
@@ -434,35 +434,21 @@
           <w:rFonts w:ascii="Times New Roman" w:hAnsi="Times New Roman" w:cs="Times New Roman"/>
           <w:lang w:val="en-US"/>
         </w:rPr>
-        <w:t xml:space="preserve"> &gt;= </w:t>
-      </w:r>
-      <w:r>
-        <w:rPr>
-          <w:rFonts w:ascii="Times New Roman" w:hAnsi="Times New Roman" w:cs="Times New Roman"/>
-          <w:lang w:val="en-US"/>
-        </w:rPr>
-        <w:t>45</w:t>
-      </w:r>
-      <w:r>
-        <w:rPr>
-          <w:rFonts w:ascii="Times New Roman" w:hAnsi="Times New Roman" w:cs="Times New Roman"/>
-          <w:lang w:val="en-US"/>
-        </w:rPr>
-        <w:t xml:space="preserve"> AND diem &lt; </w:t>
-      </w:r>
-      <w:r>
-        <w:rPr>
-          <w:rFonts w:ascii="Times New Roman" w:hAnsi="Times New Roman" w:cs="Times New Roman"/>
-          <w:lang w:val="en-US"/>
-        </w:rPr>
-        <w:t>60</w:t>
-      </w:r>
-      <w:r>
-        <w:rPr>
-          <w:rFonts w:ascii="Times New Roman" w:hAnsi="Times New Roman" w:cs="Times New Roman"/>
-          <w:lang w:val="en-US"/>
-        </w:rPr>
-        <w:t xml:space="preserve"> THEN</w:t>
+        <w:t xml:space="preserve"> </w:t>
+      </w:r>
+      <w:r>
+        <w:rPr>
+          <w:rFonts w:ascii="Times New Roman" w:hAnsi="Times New Roman" w:cs="Times New Roman"/>
+          <w:lang w:val="en-US"/>
+        </w:rPr>
+        <w:t xml:space="preserve">&lt; 60 </w:t>
+      </w:r>
+      <w:r>
+        <w:rPr>
+          <w:rFonts w:ascii="Times New Roman" w:hAnsi="Times New Roman" w:cs="Times New Roman"/>
+          <w:lang w:val="en-US"/>
+        </w:rPr>
+        <w:t>THEN</w:t>
       </w:r>
     </w:p>
     <w:p>
@@ -495,6 +481,112 @@
           <w:rFonts w:ascii="Times New Roman" w:hAnsi="Times New Roman" w:cs="Times New Roman"/>
           <w:lang w:val="en-US"/>
         </w:rPr>
+        <w:t xml:space="preserve"> C”</w:t>
+      </w:r>
+    </w:p>
+    <w:p>
+      <w:pPr>
+        <w:spacing w:after="0"/>
+        <w:ind w:firstLine="810"/>
+        <w:rPr>
+          <w:rFonts w:ascii="Times New Roman" w:hAnsi="Times New Roman" w:cs="Times New Roman"/>
+          <w:lang w:val="en-US"/>
+        </w:rPr>
+      </w:pPr>
+      <w:r>
+        <w:rPr>
+          <w:rFonts w:ascii="Times New Roman" w:hAnsi="Times New Roman" w:cs="Times New Roman"/>
+          <w:lang w:val="en-US"/>
+        </w:rPr>
+        <w:t xml:space="preserve">ELSE IF </w:t>
+      </w:r>
+      <w:proofErr w:type="gramStart"/>
+      <w:r>
+        <w:rPr>
+          <w:rFonts w:ascii="Times New Roman" w:hAnsi="Times New Roman" w:cs="Times New Roman"/>
+          <w:lang w:val="en-US"/>
+        </w:rPr>
+        <w:t>diem</w:t>
+      </w:r>
+      <w:proofErr w:type="gramEnd"/>
+      <w:r>
+        <w:rPr>
+          <w:rFonts w:ascii="Times New Roman" w:hAnsi="Times New Roman" w:cs="Times New Roman"/>
+          <w:lang w:val="en-US"/>
+        </w:rPr>
+        <w:t xml:space="preserve"> &lt; 45 THEN</w:t>
+      </w:r>
+    </w:p>
+    <w:p>
+      <w:pPr>
+        <w:spacing w:after="0"/>
+        <w:ind w:firstLine="1080"/>
+        <w:rPr>
+          <w:rFonts w:ascii="Times New Roman" w:hAnsi="Times New Roman" w:cs="Times New Roman"/>
+          <w:lang w:val="en-US"/>
+        </w:rPr>
+      </w:pPr>
+      <w:r>
+        <w:rPr>
+          <w:rFonts w:ascii="Times New Roman" w:hAnsi="Times New Roman" w:cs="Times New Roman"/>
+          <w:lang w:val="en-US"/>
+        </w:rPr>
+        <w:t>DISPLAY “</w:t>
+      </w:r>
+      <w:proofErr w:type="spellStart"/>
+      <w:r>
+        <w:rPr>
+          <w:rFonts w:ascii="Times New Roman" w:hAnsi="Times New Roman" w:cs="Times New Roman"/>
+          <w:lang w:val="en-US"/>
+        </w:rPr>
+        <w:t>loai</w:t>
+      </w:r>
+      <w:proofErr w:type="spellEnd"/>
+      <w:r>
+        <w:rPr>
+          <w:rFonts w:ascii="Times New Roman" w:hAnsi="Times New Roman" w:cs="Times New Roman"/>
+          <w:lang w:val="en-US"/>
+        </w:rPr>
+        <w:t xml:space="preserve"> D”</w:t>
+      </w:r>
+    </w:p>
+    <w:p>
+      <w:pPr>
+        <w:spacing w:after="0"/>
+        <w:ind w:firstLine="810"/>
+        <w:rPr>
+          <w:rFonts w:ascii="Times New Roman" w:hAnsi="Times New Roman" w:cs="Times New Roman"/>
+          <w:lang w:val="en-US"/>
+        </w:rPr>
+      </w:pPr>
+      <w:r>
+        <w:rPr>
+          <w:rFonts w:ascii="Times New Roman" w:hAnsi="Times New Roman" w:cs="Times New Roman"/>
+          <w:lang w:val="en-US"/>
+        </w:rPr>
+        <w:t xml:space="preserve">ELSE </w:t>
+      </w:r>
+      <w:r>
+        <w:rPr>
+          <w:rFonts w:ascii="Times New Roman" w:hAnsi="Times New Roman" w:cs="Times New Roman"/>
+          <w:lang w:val="en-US"/>
+        </w:rPr>
+        <w:t xml:space="preserve">IF </w:t>
+      </w:r>
+      <w:proofErr w:type="gramStart"/>
+      <w:r>
+        <w:rPr>
+          <w:rFonts w:ascii="Times New Roman" w:hAnsi="Times New Roman" w:cs="Times New Roman"/>
+          <w:lang w:val="en-US"/>
+        </w:rPr>
+        <w:t>diem</w:t>
+      </w:r>
+      <w:proofErr w:type="gramEnd"/>
+      <w:r>
+        <w:rPr>
+          <w:rFonts w:ascii="Times New Roman" w:hAnsi="Times New Roman" w:cs="Times New Roman"/>
+          <w:lang w:val="en-US"/>
+        </w:rPr>
         <w:t xml:space="preserve"> </w:t>
       </w:r>
       <w:r>
@@ -502,75 +594,7 @@
           <w:rFonts w:ascii="Times New Roman" w:hAnsi="Times New Roman" w:cs="Times New Roman"/>
           <w:lang w:val="en-US"/>
         </w:rPr>
-        <w:t>C</w:t>
-      </w:r>
-      <w:r>
-        <w:rPr>
-          <w:rFonts w:ascii="Times New Roman" w:hAnsi="Times New Roman" w:cs="Times New Roman"/>
-          <w:lang w:val="en-US"/>
-        </w:rPr>
-        <w:t>”</w:t>
-      </w:r>
-    </w:p>
-    <w:p>
-      <w:pPr>
-        <w:spacing w:after="0"/>
-        <w:ind w:firstLine="810"/>
-        <w:rPr>
-          <w:rFonts w:ascii="Times New Roman" w:hAnsi="Times New Roman" w:cs="Times New Roman"/>
-          <w:lang w:val="en-US"/>
-        </w:rPr>
-      </w:pPr>
-      <w:r>
-        <w:rPr>
-          <w:rFonts w:ascii="Times New Roman" w:hAnsi="Times New Roman" w:cs="Times New Roman"/>
-          <w:lang w:val="en-US"/>
-        </w:rPr>
-        <w:t xml:space="preserve">ELSE IF </w:t>
-      </w:r>
-      <w:proofErr w:type="gramStart"/>
-      <w:r>
-        <w:rPr>
-          <w:rFonts w:ascii="Times New Roman" w:hAnsi="Times New Roman" w:cs="Times New Roman"/>
-          <w:lang w:val="en-US"/>
-        </w:rPr>
-        <w:t>diem</w:t>
-      </w:r>
-      <w:proofErr w:type="gramEnd"/>
-      <w:r>
-        <w:rPr>
-          <w:rFonts w:ascii="Times New Roman" w:hAnsi="Times New Roman" w:cs="Times New Roman"/>
-          <w:lang w:val="en-US"/>
-        </w:rPr>
-        <w:t xml:space="preserve"> &gt;= </w:t>
-      </w:r>
-      <w:r>
-        <w:rPr>
-          <w:rFonts w:ascii="Times New Roman" w:hAnsi="Times New Roman" w:cs="Times New Roman"/>
-          <w:lang w:val="en-US"/>
-        </w:rPr>
-        <w:t>35</w:t>
-      </w:r>
-      <w:r>
-        <w:rPr>
-          <w:rFonts w:ascii="Times New Roman" w:hAnsi="Times New Roman" w:cs="Times New Roman"/>
-          <w:lang w:val="en-US"/>
-        </w:rPr>
-        <w:t xml:space="preserve"> AND diem &lt; </w:t>
-      </w:r>
-      <w:r>
-        <w:rPr>
-          <w:rFonts w:ascii="Times New Roman" w:hAnsi="Times New Roman" w:cs="Times New Roman"/>
-          <w:lang w:val="en-US"/>
-        </w:rPr>
-        <w:t>4</w:t>
-      </w:r>
-      <w:r>
-        <w:rPr>
-          <w:rFonts w:ascii="Times New Roman" w:hAnsi="Times New Roman" w:cs="Times New Roman"/>
-          <w:lang w:val="en-US"/>
-        </w:rPr>
-        <w:t>5 THEN</w:t>
+        <w:t>&lt; 35 THEN</w:t>
       </w:r>
     </w:p>
     <w:p>
@@ -603,85 +627,7 @@
           <w:rFonts w:ascii="Times New Roman" w:hAnsi="Times New Roman" w:cs="Times New Roman"/>
           <w:lang w:val="en-US"/>
         </w:rPr>
-        <w:t xml:space="preserve"> </w:t>
-      </w:r>
-      <w:r>
-        <w:rPr>
-          <w:rFonts w:ascii="Times New Roman" w:hAnsi="Times New Roman" w:cs="Times New Roman"/>
-          <w:lang w:val="en-US"/>
-        </w:rPr>
-        <w:t>D</w:t>
-      </w:r>
-      <w:r>
-        <w:rPr>
-          <w:rFonts w:ascii="Times New Roman" w:hAnsi="Times New Roman" w:cs="Times New Roman"/>
-          <w:lang w:val="en-US"/>
-        </w:rPr>
-        <w:t>”</w:t>
-      </w:r>
-    </w:p>
-    <w:p>
-      <w:pPr>
-        <w:spacing w:after="0"/>
-        <w:ind w:firstLine="810"/>
-        <w:rPr>
-          <w:rFonts w:ascii="Times New Roman" w:hAnsi="Times New Roman" w:cs="Times New Roman"/>
-          <w:lang w:val="en-US"/>
-        </w:rPr>
-      </w:pPr>
-      <w:r>
-        <w:rPr>
-          <w:rFonts w:ascii="Times New Roman" w:hAnsi="Times New Roman" w:cs="Times New Roman"/>
-          <w:lang w:val="en-US"/>
-        </w:rPr>
-        <w:t xml:space="preserve">ELSE </w:t>
-      </w:r>
-    </w:p>
-    <w:p>
-      <w:pPr>
-        <w:spacing w:after="0"/>
-        <w:ind w:firstLine="1080"/>
-        <w:rPr>
-          <w:rFonts w:ascii="Times New Roman" w:hAnsi="Times New Roman" w:cs="Times New Roman"/>
-          <w:lang w:val="en-US"/>
-        </w:rPr>
-      </w:pPr>
-      <w:r>
-        <w:rPr>
-          <w:rFonts w:ascii="Times New Roman" w:hAnsi="Times New Roman" w:cs="Times New Roman"/>
-          <w:lang w:val="en-US"/>
-        </w:rPr>
-        <w:t>DISPLAY “</w:t>
-      </w:r>
-      <w:proofErr w:type="spellStart"/>
-      <w:r>
-        <w:rPr>
-          <w:rFonts w:ascii="Times New Roman" w:hAnsi="Times New Roman" w:cs="Times New Roman"/>
-          <w:lang w:val="en-US"/>
-        </w:rPr>
-        <w:t>loai</w:t>
-      </w:r>
-      <w:proofErr w:type="spellEnd"/>
-      <w:r>
-        <w:rPr>
-          <w:rFonts w:ascii="Times New Roman" w:hAnsi="Times New Roman" w:cs="Times New Roman"/>
-          <w:lang w:val="en-US"/>
-        </w:rPr>
-        <w:t xml:space="preserve"> </w:t>
-      </w:r>
-      <w:r>
-        <w:rPr>
-          <w:rFonts w:ascii="Times New Roman" w:hAnsi="Times New Roman" w:cs="Times New Roman"/>
-          <w:lang w:val="en-US"/>
-        </w:rPr>
-        <w:t>E</w:t>
-      </w:r>
-      <w:r>
-        <w:rPr>
-          <w:rFonts w:ascii="Times New Roman" w:hAnsi="Times New Roman" w:cs="Times New Roman"/>
-          <w:lang w:val="en-US"/>
-        </w:rPr>
-        <w:t>”</w:t>
+        <w:t xml:space="preserve"> E”</w:t>
       </w:r>
     </w:p>
     <w:p>
@@ -978,7 +924,7 @@
     <w:p>
       <w:pPr>
         <w:spacing w:after="0"/>
-        <w:ind w:firstLine="1080"/>
+        <w:ind w:firstLine="1890"/>
         <w:rPr>
           <w:rFonts w:ascii="Times New Roman" w:hAnsi="Times New Roman" w:cs="Times New Roman"/>
           <w:lang w:val="en-US"/>
@@ -992,9 +938,9 @@
         </w:rPr>
         <w:drawing>
           <wp:inline distT="0" distB="0" distL="0" distR="0">
-            <wp:extent cx="3505200" cy="7915275"/>
+            <wp:extent cx="3219450" cy="7915275"/>
             <wp:effectExtent l="0" t="0" r="0" b="9525"/>
-            <wp:docPr id="4" name="Picture 4"/>
+            <wp:docPr id="1" name="Picture 1"/>
             <wp:cNvGraphicFramePr>
               <a:graphicFrameLocks xmlns:a="http://schemas.openxmlformats.org/drawingml/2006/main" noChangeAspect="1"/>
             </wp:cNvGraphicFramePr>
@@ -1002,7 +948,7 @@
               <a:graphicData uri="http://schemas.openxmlformats.org/drawingml/2006/picture">
                 <pic:pic xmlns:pic="http://schemas.openxmlformats.org/drawingml/2006/picture">
                   <pic:nvPicPr>
-                    <pic:cNvPr id="0" name="adadada.png"/>
+                    <pic:cNvPr id="0" name="assasasa.png"/>
                     <pic:cNvPicPr/>
                   </pic:nvPicPr>
                   <pic:blipFill>
@@ -1020,7 +966,7 @@
                   <pic:spPr>
                     <a:xfrm>
                       <a:off x="0" y="0"/>
-                      <a:ext cx="3505200" cy="7915275"/>
+                      <a:ext cx="3219450" cy="7915275"/>
                     </a:xfrm>
                     <a:prstGeom prst="rect">
                       <a:avLst/>

</xml_diff>